<commit_message>
1,add rebuild uboot uimage etc, 2,modify the uenv
</commit_message>
<xml_diff>
--- a/有用的记录.docx
+++ b/有用的记录.docx
@@ -38,6 +38,14 @@
       </w:pPr>
       <w:r>
         <w:rPr/>
+        <w:t>2014</w:t>
+      </w:r>
+      <w:r>
+        <w:rPr/>
+        <w:t xml:space="preserve">年 </w:t>
+      </w:r>
+      <w:r>
+        <w:rPr/>
         <w:t>7</w:t>
       </w:r>
       <w:r>
@@ -69,86 +77,6 @@
       <w:r>
         <w:rPr/>
         <w:t>取其中一部分：</w:t>
-      </w:r>
-    </w:p>
-    <w:p>
-      <w:pPr>
-        <w:pStyle w:val="style0"/>
-      </w:pPr>
-      <w:r>
-        <w:rPr/>
-      </w:r>
-    </w:p>
-    <w:p>
-      <w:pPr>
-        <w:pStyle w:val="style0"/>
-      </w:pPr>
-      <w:r>
-        <w:rPr/>
-      </w:r>
-    </w:p>
-    <w:p>
-      <w:pPr>
-        <w:pStyle w:val="style0"/>
-      </w:pPr>
-      <w:r>
-        <w:rPr/>
-      </w:r>
-    </w:p>
-    <w:p>
-      <w:pPr>
-        <w:pStyle w:val="style0"/>
-      </w:pPr>
-      <w:r>
-        <w:rPr/>
-      </w:r>
-    </w:p>
-    <w:p>
-      <w:pPr>
-        <w:pStyle w:val="style0"/>
-      </w:pPr>
-      <w:r>
-        <w:rPr/>
-      </w:r>
-    </w:p>
-    <w:p>
-      <w:pPr>
-        <w:pStyle w:val="style0"/>
-      </w:pPr>
-      <w:r>
-        <w:rPr/>
-      </w:r>
-    </w:p>
-    <w:p>
-      <w:pPr>
-        <w:pStyle w:val="style0"/>
-      </w:pPr>
-      <w:r>
-        <w:rPr/>
-      </w:r>
-    </w:p>
-    <w:p>
-      <w:pPr>
-        <w:pStyle w:val="style0"/>
-      </w:pPr>
-      <w:r>
-        <w:rPr/>
-      </w:r>
-    </w:p>
-    <w:p>
-      <w:pPr>
-        <w:pStyle w:val="style0"/>
-      </w:pPr>
-      <w:r>
-        <w:rPr/>
-      </w:r>
-    </w:p>
-    <w:p>
-      <w:pPr>
-        <w:pStyle w:val="style0"/>
-      </w:pPr>
-      <w:r>
-        <w:rPr/>
       </w:r>
     </w:p>
     <w:p>
@@ -3099,7 +3027,7 @@
       <w:pgNumType w:fmt="decimal"/>
       <w:formProt w:val="false"/>
       <w:textDirection w:val="lrTb"/>
-      <w:docGrid w:charSpace="72089" w:linePitch="562" w:type="lines"/>
+      <w:docGrid w:charSpace="84172" w:linePitch="621" w:type="lines"/>
     </w:sectPr>
   </w:body>
 </w:document>
@@ -3148,6 +3076,16 @@
         <w:rPr/>
       </w:r>
     </w:p>
+    <w:p>
+      <w:r>
+        <w:rPr/>
+      </w:r>
+    </w:p>
+    <w:p>
+      <w:r>
+        <w:rPr/>
+      </w:r>
+    </w:p>
   </w:comment>
   <w:comment w:author="" w:date="2014-09-19T10:19:34Z" w:id="1">
     <w:p>
@@ -3190,6 +3128,16 @@
         <w:rPr/>
       </w:r>
     </w:p>
+    <w:p>
+      <w:r>
+        <w:rPr/>
+      </w:r>
+    </w:p>
+    <w:p>
+      <w:r>
+        <w:rPr/>
+      </w:r>
+    </w:p>
   </w:comment>
   <w:comment w:author="" w:date="2014-09-19T10:26:12Z" w:id="2">
     <w:p>
@@ -3227,8 +3175,28 @@
         <w:rPr/>
       </w:r>
     </w:p>
+    <w:p>
+      <w:r>
+        <w:rPr/>
+      </w:r>
+    </w:p>
+    <w:p>
+      <w:r>
+        <w:rPr/>
+      </w:r>
+    </w:p>
   </w:comment>
   <w:comment w:author="" w:date="2014-09-19T10:26:12Z" w:id="3">
+    <w:p>
+      <w:r>
+        <w:rPr/>
+      </w:r>
+    </w:p>
+    <w:p>
+      <w:r>
+        <w:rPr/>
+      </w:r>
+    </w:p>
     <w:p>
       <w:r>
         <w:rPr/>

</xml_diff>